<commit_message>
Dubbele informatie in Samenwerkingscontract gewijzigd
</commit_message>
<xml_diff>
--- a/docs/Projectdossier/07 - Samenwerkingscontract/Samenwerkingscontract.docx
+++ b/docs/Projectdossier/07 - Samenwerkingscontract/Samenwerkingscontract.docx
@@ -35,8 +35,13 @@
         <w:t xml:space="preserve"> - </w:t>
       </w:r>
       <w:r>
-        <w:t>Game development</w:t>
-      </w:r>
+        <w:t xml:space="preserve">Game </w:t>
+      </w:r>
+      <w:proofErr w:type="spellStart"/>
+      <w:r>
+        <w:t>development</w:t>
+      </w:r>
+      <w:proofErr w:type="spellEnd"/>
       <w:r>
         <w:br/>
         <w:t>Klas</w:t>
@@ -175,9 +180,11 @@
       <w:r>
         <w:t xml:space="preserve"> </w:t>
       </w:r>
+      <w:proofErr w:type="spellStart"/>
       <w:r>
         <w:t>26</w:t>
       </w:r>
+      <w:proofErr w:type="spellEnd"/>
       <w:r>
         <w:t xml:space="preserve"> </w:t>
       </w:r>
@@ -347,8 +354,13 @@
         <w:tab/>
       </w:r>
       <w:r>
-        <w:t>Tom Nieuwenhuys</w:t>
-      </w:r>
+        <w:t xml:space="preserve">Tom </w:t>
+      </w:r>
+      <w:proofErr w:type="spellStart"/>
+      <w:r>
+        <w:t>Nieuwenhuys</w:t>
+      </w:r>
+      <w:proofErr w:type="spellEnd"/>
       <w:r>
         <w:br/>
       </w:r>
@@ -449,8 +461,13 @@
       <w:r>
         <w:tab/>
       </w:r>
-      <w:r>
-        <w:t>Andra Veraart</w:t>
+      <w:proofErr w:type="spellStart"/>
+      <w:r>
+        <w:t>Andra</w:t>
+      </w:r>
+      <w:proofErr w:type="spellEnd"/>
+      <w:r>
+        <w:t xml:space="preserve"> Veraart</w:t>
       </w:r>
       <w:r>
         <w:br/>
@@ -555,8 +572,13 @@
         </w:rPr>
         <w:tab/>
       </w:r>
-      <w:r>
-        <w:t>Andra Veraart</w:t>
+      <w:proofErr w:type="spellStart"/>
+      <w:r>
+        <w:t>Andra</w:t>
+      </w:r>
+      <w:proofErr w:type="spellEnd"/>
+      <w:r>
+        <w:t xml:space="preserve"> Veraart</w:t>
       </w:r>
     </w:p>
     <w:p>
@@ -725,7 +747,15 @@
         </w:numPr>
       </w:pPr>
       <w:r>
-        <w:t>Voor het delen van documenten en code wordt gebruik gemaakt van Subversion.</w:t>
+        <w:t xml:space="preserve">Voor het delen van documenten en code wordt gebruik gemaakt van </w:t>
+      </w:r>
+      <w:proofErr w:type="spellStart"/>
+      <w:r>
+        <w:t>Subversion</w:t>
+      </w:r>
+      <w:proofErr w:type="spellEnd"/>
+      <w:r>
+        <w:t>.</w:t>
       </w:r>
     </w:p>
     <w:p>
@@ -737,7 +767,15 @@
         </w:numPr>
       </w:pPr>
       <w:r>
-        <w:t>Vóór het committen van een document of van code, wordt er eerst een update gedaan zodat er niks overschreven wordt.</w:t>
+        <w:t xml:space="preserve">Vóór het </w:t>
+      </w:r>
+      <w:proofErr w:type="spellStart"/>
+      <w:r>
+        <w:t>committen</w:t>
+      </w:r>
+      <w:proofErr w:type="spellEnd"/>
+      <w:r>
+        <w:t xml:space="preserve"> van een document of van code, wordt er eerst een update gedaan zodat er niks overschreven wordt.</w:t>
       </w:r>
     </w:p>
     <w:p>
@@ -749,7 +787,18 @@
         </w:numPr>
       </w:pPr>
       <w:r>
-        <w:t>Voor documenten gebruiken we de indeling .docx.</w:t>
+        <w:t xml:space="preserve">Code wordt pas </w:t>
+      </w:r>
+      <w:proofErr w:type="spellStart"/>
+      <w:r>
+        <w:t>gecommit</w:t>
+      </w:r>
+      <w:proofErr w:type="spellEnd"/>
+      <w:r>
+        <w:t xml:space="preserve"> als duidelijk is dat de nieuwe </w:t>
+      </w:r>
+      <w:r>
+        <w:t>code werkt.</w:t>
       </w:r>
     </w:p>
     <w:p>
@@ -761,6 +810,46 @@
         </w:numPr>
       </w:pPr>
       <w:r>
+        <w:t xml:space="preserve">Bij het </w:t>
+      </w:r>
+      <w:proofErr w:type="spellStart"/>
+      <w:r>
+        <w:t>committen</w:t>
+      </w:r>
+      <w:proofErr w:type="spellEnd"/>
+      <w:r>
+        <w:t xml:space="preserve"> wordt er een duidelijk omschrijving gegeven van wat er veranderd is. Op deze manier kan er makkelijk nagegaan worden wat er allemaal gebeurd is en kunnen fouten makkelijker gevonden worden.</w:t>
+      </w:r>
+    </w:p>
+    <w:p>
+      <w:pPr>
+        <w:pStyle w:val="Geenafstand"/>
+        <w:numPr>
+          <w:ilvl w:val="0"/>
+          <w:numId w:val="5"/>
+        </w:numPr>
+      </w:pPr>
+      <w:r>
+        <w:t>Voor documenten gebruiken we de indeling .</w:t>
+      </w:r>
+      <w:proofErr w:type="spellStart"/>
+      <w:r>
+        <w:t>docx</w:t>
+      </w:r>
+      <w:proofErr w:type="spellEnd"/>
+      <w:r>
+        <w:t>.</w:t>
+      </w:r>
+    </w:p>
+    <w:p>
+      <w:pPr>
+        <w:pStyle w:val="Geenafstand"/>
+        <w:numPr>
+          <w:ilvl w:val="0"/>
+          <w:numId w:val="5"/>
+        </w:numPr>
+      </w:pPr>
+      <w:r>
         <w:t>Voor code wordt moet er aan de volgende regel worden voldaan.</w:t>
       </w:r>
     </w:p>
@@ -792,11 +881,28 @@
         <w:pStyle w:val="Geenafstand"/>
         <w:numPr>
           <w:ilvl w:val="0"/>
-          <w:numId w:val="3"/>
+          <w:numId w:val="13"/>
         </w:numPr>
       </w:pPr>
       <w:r>
-        <w:t>Vergaderingen zullen elke week plaats vinden.</w:t>
+        <w:t>Als de projectlid niet (op tijd) aanwezig kan zijn, dient dit gemeld te worden bij de projectleider. (Bij vergaderingen dient dit doorgegeven te worden aan de voorzitter)</w:t>
+      </w:r>
+    </w:p>
+    <w:p>
+      <w:pPr>
+        <w:pStyle w:val="Geenafstand"/>
+        <w:ind w:left="360"/>
+        <w:rPr>
+          <w:i/>
+          <w:sz w:val="18"/>
+        </w:rPr>
+      </w:pPr>
+      <w:r>
+        <w:rPr>
+          <w:i/>
+          <w:sz w:val="18"/>
+        </w:rPr>
+        <w:t>Niet op tijd aanwezig = meer dan 5 minuten te laat aanwezig zijn</w:t>
       </w:r>
     </w:p>
     <w:p>
@@ -804,47 +910,11 @@
         <w:pStyle w:val="Geenafstand"/>
         <w:numPr>
           <w:ilvl w:val="0"/>
-          <w:numId w:val="3"/>
+          <w:numId w:val="13"/>
         </w:numPr>
       </w:pPr>
       <w:r>
-        <w:t>De voorzitter maakt de agenda. Deze agenda moet minimaal een dag (24 uur) van tevoren doorgestuurd zijn naar de anderen.</w:t>
-      </w:r>
-    </w:p>
-    <w:p>
-      <w:pPr>
-        <w:pStyle w:val="Geenafstand"/>
-        <w:numPr>
-          <w:ilvl w:val="0"/>
-          <w:numId w:val="3"/>
-        </w:numPr>
-      </w:pPr>
-      <w:r>
-        <w:t>Tijdens de vergadering wordt er een afspraak gemaakt voor de volgende vergadering.</w:t>
-      </w:r>
-    </w:p>
-    <w:p>
-      <w:pPr>
-        <w:pStyle w:val="Geenafstand"/>
-        <w:numPr>
-          <w:ilvl w:val="0"/>
-          <w:numId w:val="3"/>
-        </w:numPr>
-      </w:pPr>
-      <w:r>
-        <w:t>Bij afwezigheid van 2 of meer projectleden wordt de vergadering verplaatst. Dit geldt voor maandag tot en met donderdag. Als er vrijdag 2 projectleden afwezig zijn, wordt de situatie bekeken. De vergadering kan doorgaan, maar kan ook verplaatst worden.</w:t>
-      </w:r>
-    </w:p>
-    <w:p>
-      <w:pPr>
-        <w:pStyle w:val="Geenafstand"/>
-        <w:numPr>
-          <w:ilvl w:val="0"/>
-          <w:numId w:val="3"/>
-        </w:numPr>
-      </w:pPr>
-      <w:r>
-        <w:t>De voorzitter meldt afwezigheid en het te laat komen van andere projectleden.</w:t>
+        <w:t>Afwezigheid / te laat komen wordt bij gehouden.</w:t>
       </w:r>
     </w:p>
     <w:p>
@@ -1508,6 +1578,119 @@
     </w:lvl>
   </w:abstractNum>
   <w:abstractNum w:abstractNumId="4">
+    <w:nsid w:val="313449C8"/>
+    <w:multiLevelType w:val="hybridMultilevel"/>
+    <w:tmpl w:val="A300D97E"/>
+    <w:lvl w:ilvl="0" w:tplc="04130005">
+      <w:start w:val="1"/>
+      <w:numFmt w:val="bullet"/>
+      <w:lvlText w:val=""/>
+      <w:lvlJc w:val="left"/>
+      <w:pPr>
+        <w:ind w:left="360" w:hanging="360"/>
+      </w:pPr>
+      <w:rPr>
+        <w:rFonts w:ascii="Wingdings" w:hAnsi="Wingdings" w:hint="default"/>
+      </w:rPr>
+    </w:lvl>
+    <w:lvl w:ilvl="1" w:tplc="04130003" w:tentative="1">
+      <w:start w:val="1"/>
+      <w:numFmt w:val="bullet"/>
+      <w:lvlText w:val="o"/>
+      <w:lvlJc w:val="left"/>
+      <w:pPr>
+        <w:ind w:left="1080" w:hanging="360"/>
+      </w:pPr>
+      <w:rPr>
+        <w:rFonts w:ascii="Courier New" w:hAnsi="Courier New" w:cs="Courier New" w:hint="default"/>
+      </w:rPr>
+    </w:lvl>
+    <w:lvl w:ilvl="2" w:tplc="04130005" w:tentative="1">
+      <w:start w:val="1"/>
+      <w:numFmt w:val="bullet"/>
+      <w:lvlText w:val=""/>
+      <w:lvlJc w:val="left"/>
+      <w:pPr>
+        <w:ind w:left="1800" w:hanging="360"/>
+      </w:pPr>
+      <w:rPr>
+        <w:rFonts w:ascii="Wingdings" w:hAnsi="Wingdings" w:hint="default"/>
+      </w:rPr>
+    </w:lvl>
+    <w:lvl w:ilvl="3" w:tplc="04130001" w:tentative="1">
+      <w:start w:val="1"/>
+      <w:numFmt w:val="bullet"/>
+      <w:lvlText w:val=""/>
+      <w:lvlJc w:val="left"/>
+      <w:pPr>
+        <w:ind w:left="2520" w:hanging="360"/>
+      </w:pPr>
+      <w:rPr>
+        <w:rFonts w:ascii="Symbol" w:hAnsi="Symbol" w:hint="default"/>
+      </w:rPr>
+    </w:lvl>
+    <w:lvl w:ilvl="4" w:tplc="04130003" w:tentative="1">
+      <w:start w:val="1"/>
+      <w:numFmt w:val="bullet"/>
+      <w:lvlText w:val="o"/>
+      <w:lvlJc w:val="left"/>
+      <w:pPr>
+        <w:ind w:left="3240" w:hanging="360"/>
+      </w:pPr>
+      <w:rPr>
+        <w:rFonts w:ascii="Courier New" w:hAnsi="Courier New" w:cs="Courier New" w:hint="default"/>
+      </w:rPr>
+    </w:lvl>
+    <w:lvl w:ilvl="5" w:tplc="04130005" w:tentative="1">
+      <w:start w:val="1"/>
+      <w:numFmt w:val="bullet"/>
+      <w:lvlText w:val=""/>
+      <w:lvlJc w:val="left"/>
+      <w:pPr>
+        <w:ind w:left="3960" w:hanging="360"/>
+      </w:pPr>
+      <w:rPr>
+        <w:rFonts w:ascii="Wingdings" w:hAnsi="Wingdings" w:hint="default"/>
+      </w:rPr>
+    </w:lvl>
+    <w:lvl w:ilvl="6" w:tplc="04130001" w:tentative="1">
+      <w:start w:val="1"/>
+      <w:numFmt w:val="bullet"/>
+      <w:lvlText w:val=""/>
+      <w:lvlJc w:val="left"/>
+      <w:pPr>
+        <w:ind w:left="4680" w:hanging="360"/>
+      </w:pPr>
+      <w:rPr>
+        <w:rFonts w:ascii="Symbol" w:hAnsi="Symbol" w:hint="default"/>
+      </w:rPr>
+    </w:lvl>
+    <w:lvl w:ilvl="7" w:tplc="04130003" w:tentative="1">
+      <w:start w:val="1"/>
+      <w:numFmt w:val="bullet"/>
+      <w:lvlText w:val="o"/>
+      <w:lvlJc w:val="left"/>
+      <w:pPr>
+        <w:ind w:left="5400" w:hanging="360"/>
+      </w:pPr>
+      <w:rPr>
+        <w:rFonts w:ascii="Courier New" w:hAnsi="Courier New" w:cs="Courier New" w:hint="default"/>
+      </w:rPr>
+    </w:lvl>
+    <w:lvl w:ilvl="8" w:tplc="04130005" w:tentative="1">
+      <w:start w:val="1"/>
+      <w:numFmt w:val="bullet"/>
+      <w:lvlText w:val=""/>
+      <w:lvlJc w:val="left"/>
+      <w:pPr>
+        <w:ind w:left="6120" w:hanging="360"/>
+      </w:pPr>
+      <w:rPr>
+        <w:rFonts w:ascii="Wingdings" w:hAnsi="Wingdings" w:hint="default"/>
+      </w:rPr>
+    </w:lvl>
+  </w:abstractNum>
+  <w:abstractNum w:abstractNumId="5">
     <w:nsid w:val="37E627FA"/>
     <w:multiLevelType w:val="hybridMultilevel"/>
     <w:tmpl w:val="98FCA214"/>
@@ -1619,7 +1802,7 @@
       </w:rPr>
     </w:lvl>
   </w:abstractNum>
-  <w:abstractNum w:abstractNumId="5">
+  <w:abstractNum w:abstractNumId="6">
     <w:nsid w:val="429E6A5B"/>
     <w:multiLevelType w:val="hybridMultilevel"/>
     <w:tmpl w:val="F17E11EE"/>
@@ -1732,7 +1915,7 @@
       </w:rPr>
     </w:lvl>
   </w:abstractNum>
-  <w:abstractNum w:abstractNumId="6">
+  <w:abstractNum w:abstractNumId="7">
     <w:nsid w:val="4334624C"/>
     <w:multiLevelType w:val="hybridMultilevel"/>
     <w:tmpl w:val="199E3BD8"/>
@@ -1844,7 +2027,120 @@
       </w:rPr>
     </w:lvl>
   </w:abstractNum>
-  <w:abstractNum w:abstractNumId="7">
+  <w:abstractNum w:abstractNumId="8">
+    <w:nsid w:val="53A63CDA"/>
+    <w:multiLevelType w:val="hybridMultilevel"/>
+    <w:tmpl w:val="80D05392"/>
+    <w:lvl w:ilvl="0" w:tplc="04130001">
+      <w:start w:val="1"/>
+      <w:numFmt w:val="bullet"/>
+      <w:lvlText w:val=""/>
+      <w:lvlJc w:val="left"/>
+      <w:pPr>
+        <w:ind w:left="360" w:hanging="360"/>
+      </w:pPr>
+      <w:rPr>
+        <w:rFonts w:ascii="Symbol" w:hAnsi="Symbol" w:hint="default"/>
+      </w:rPr>
+    </w:lvl>
+    <w:lvl w:ilvl="1" w:tplc="04130003" w:tentative="1">
+      <w:start w:val="1"/>
+      <w:numFmt w:val="bullet"/>
+      <w:lvlText w:val="o"/>
+      <w:lvlJc w:val="left"/>
+      <w:pPr>
+        <w:ind w:left="1080" w:hanging="360"/>
+      </w:pPr>
+      <w:rPr>
+        <w:rFonts w:ascii="Courier New" w:hAnsi="Courier New" w:cs="Courier New" w:hint="default"/>
+      </w:rPr>
+    </w:lvl>
+    <w:lvl w:ilvl="2" w:tplc="04130005" w:tentative="1">
+      <w:start w:val="1"/>
+      <w:numFmt w:val="bullet"/>
+      <w:lvlText w:val=""/>
+      <w:lvlJc w:val="left"/>
+      <w:pPr>
+        <w:ind w:left="1800" w:hanging="360"/>
+      </w:pPr>
+      <w:rPr>
+        <w:rFonts w:ascii="Wingdings" w:hAnsi="Wingdings" w:hint="default"/>
+      </w:rPr>
+    </w:lvl>
+    <w:lvl w:ilvl="3" w:tplc="04130001" w:tentative="1">
+      <w:start w:val="1"/>
+      <w:numFmt w:val="bullet"/>
+      <w:lvlText w:val=""/>
+      <w:lvlJc w:val="left"/>
+      <w:pPr>
+        <w:ind w:left="2520" w:hanging="360"/>
+      </w:pPr>
+      <w:rPr>
+        <w:rFonts w:ascii="Symbol" w:hAnsi="Symbol" w:hint="default"/>
+      </w:rPr>
+    </w:lvl>
+    <w:lvl w:ilvl="4" w:tplc="04130003" w:tentative="1">
+      <w:start w:val="1"/>
+      <w:numFmt w:val="bullet"/>
+      <w:lvlText w:val="o"/>
+      <w:lvlJc w:val="left"/>
+      <w:pPr>
+        <w:ind w:left="3240" w:hanging="360"/>
+      </w:pPr>
+      <w:rPr>
+        <w:rFonts w:ascii="Courier New" w:hAnsi="Courier New" w:cs="Courier New" w:hint="default"/>
+      </w:rPr>
+    </w:lvl>
+    <w:lvl w:ilvl="5" w:tplc="04130005" w:tentative="1">
+      <w:start w:val="1"/>
+      <w:numFmt w:val="bullet"/>
+      <w:lvlText w:val=""/>
+      <w:lvlJc w:val="left"/>
+      <w:pPr>
+        <w:ind w:left="3960" w:hanging="360"/>
+      </w:pPr>
+      <w:rPr>
+        <w:rFonts w:ascii="Wingdings" w:hAnsi="Wingdings" w:hint="default"/>
+      </w:rPr>
+    </w:lvl>
+    <w:lvl w:ilvl="6" w:tplc="04130001" w:tentative="1">
+      <w:start w:val="1"/>
+      <w:numFmt w:val="bullet"/>
+      <w:lvlText w:val=""/>
+      <w:lvlJc w:val="left"/>
+      <w:pPr>
+        <w:ind w:left="4680" w:hanging="360"/>
+      </w:pPr>
+      <w:rPr>
+        <w:rFonts w:ascii="Symbol" w:hAnsi="Symbol" w:hint="default"/>
+      </w:rPr>
+    </w:lvl>
+    <w:lvl w:ilvl="7" w:tplc="04130003" w:tentative="1">
+      <w:start w:val="1"/>
+      <w:numFmt w:val="bullet"/>
+      <w:lvlText w:val="o"/>
+      <w:lvlJc w:val="left"/>
+      <w:pPr>
+        <w:ind w:left="5400" w:hanging="360"/>
+      </w:pPr>
+      <w:rPr>
+        <w:rFonts w:ascii="Courier New" w:hAnsi="Courier New" w:cs="Courier New" w:hint="default"/>
+      </w:rPr>
+    </w:lvl>
+    <w:lvl w:ilvl="8" w:tplc="04130005" w:tentative="1">
+      <w:start w:val="1"/>
+      <w:numFmt w:val="bullet"/>
+      <w:lvlText w:val=""/>
+      <w:lvlJc w:val="left"/>
+      <w:pPr>
+        <w:ind w:left="6120" w:hanging="360"/>
+      </w:pPr>
+      <w:rPr>
+        <w:rFonts w:ascii="Wingdings" w:hAnsi="Wingdings" w:hint="default"/>
+      </w:rPr>
+    </w:lvl>
+  </w:abstractNum>
+  <w:abstractNum w:abstractNumId="9">
     <w:nsid w:val="62F814EF"/>
     <w:multiLevelType w:val="hybridMultilevel"/>
     <w:tmpl w:val="986E182A"/>
@@ -1957,7 +2253,7 @@
       </w:rPr>
     </w:lvl>
   </w:abstractNum>
-  <w:abstractNum w:abstractNumId="8">
+  <w:abstractNum w:abstractNumId="10">
     <w:nsid w:val="63976894"/>
     <w:multiLevelType w:val="hybridMultilevel"/>
     <w:tmpl w:val="748EFD7E"/>
@@ -2070,7 +2366,7 @@
       </w:rPr>
     </w:lvl>
   </w:abstractNum>
-  <w:abstractNum w:abstractNumId="9">
+  <w:abstractNum w:abstractNumId="11">
     <w:nsid w:val="64D467CF"/>
     <w:multiLevelType w:val="hybridMultilevel"/>
     <w:tmpl w:val="8C1C9572"/>
@@ -2183,7 +2479,7 @@
       </w:rPr>
     </w:lvl>
   </w:abstractNum>
-  <w:abstractNum w:abstractNumId="10">
+  <w:abstractNum w:abstractNumId="12">
     <w:nsid w:val="7BC80296"/>
     <w:multiLevelType w:val="hybridMultilevel"/>
     <w:tmpl w:val="CA8E574C"/>
@@ -2297,25 +2593,25 @@
     </w:lvl>
   </w:abstractNum>
   <w:num w:numId="1">
-    <w:abstractNumId w:val="10"/>
+    <w:abstractNumId w:val="12"/>
   </w:num>
   <w:num w:numId="2">
     <w:abstractNumId w:val="2"/>
   </w:num>
   <w:num w:numId="3">
-    <w:abstractNumId w:val="9"/>
+    <w:abstractNumId w:val="11"/>
   </w:num>
   <w:num w:numId="4">
-    <w:abstractNumId w:val="6"/>
+    <w:abstractNumId w:val="7"/>
   </w:num>
   <w:num w:numId="5">
-    <w:abstractNumId w:val="5"/>
+    <w:abstractNumId w:val="6"/>
   </w:num>
   <w:num w:numId="6">
     <w:abstractNumId w:val="0"/>
   </w:num>
   <w:num w:numId="7">
-    <w:abstractNumId w:val="7"/>
+    <w:abstractNumId w:val="9"/>
   </w:num>
   <w:num w:numId="8">
     <w:abstractNumId w:val="3"/>
@@ -2324,9 +2620,15 @@
     <w:abstractNumId w:val="1"/>
   </w:num>
   <w:num w:numId="10">
+    <w:abstractNumId w:val="5"/>
+  </w:num>
+  <w:num w:numId="11">
+    <w:abstractNumId w:val="10"/>
+  </w:num>
+  <w:num w:numId="12">
     <w:abstractNumId w:val="4"/>
   </w:num>
-  <w:num w:numId="11">
+  <w:num w:numId="13">
     <w:abstractNumId w:val="8"/>
   </w:num>
 </w:numbering>

</xml_diff>

<commit_message>
ik sta ingeschreven met achternaam (en heet officieel ook) Nieuwenhuijs, dus met ij, heb dat even aangepast ;)
</commit_message>
<xml_diff>
--- a/docs/Projectdossier/07 - Samenwerkingscontract/Samenwerkingscontract.docx
+++ b/docs/Projectdossier/07 - Samenwerkingscontract/Samenwerkingscontract.docx
@@ -1,6 +1,6 @@
 
 <file path=word/document.xml><?xml version="1.0" encoding="utf-8"?>
-<w:document xmlns:ve="http://schemas.openxmlformats.org/markup-compatibility/2006" xmlns:o="urn:schemas-microsoft-com:office:office" xmlns:r="http://schemas.openxmlformats.org/officeDocument/2006/relationships" xmlns:m="http://schemas.openxmlformats.org/officeDocument/2006/math" xmlns:v="urn:schemas-microsoft-com:vml" xmlns:wp="http://schemas.openxmlformats.org/drawingml/2006/wordprocessingDrawing" xmlns:w10="urn:schemas-microsoft-com:office:word" xmlns:w="http://schemas.openxmlformats.org/wordprocessingml/2006/main" xmlns:wne="http://schemas.microsoft.com/office/word/2006/wordml">
+<w:document xmlns:wpc="http://schemas.microsoft.com/office/word/2010/wordprocessingCanvas" xmlns:mc="http://schemas.openxmlformats.org/markup-compatibility/2006" xmlns:o="urn:schemas-microsoft-com:office:office" xmlns:r="http://schemas.openxmlformats.org/officeDocument/2006/relationships" xmlns:m="http://schemas.openxmlformats.org/officeDocument/2006/math" xmlns:v="urn:schemas-microsoft-com:vml" xmlns:wp14="http://schemas.microsoft.com/office/word/2010/wordprocessingDrawing" xmlns:wp="http://schemas.openxmlformats.org/drawingml/2006/wordprocessingDrawing" xmlns:w10="urn:schemas-microsoft-com:office:word" xmlns:w="http://schemas.openxmlformats.org/wordprocessingml/2006/main" xmlns:w14="http://schemas.microsoft.com/office/word/2010/wordml" xmlns:wpg="http://schemas.microsoft.com/office/word/2010/wordprocessingGroup" xmlns:wpi="http://schemas.microsoft.com/office/word/2010/wordprocessingInk" xmlns:wne="http://schemas.microsoft.com/office/word/2006/wordml" xmlns:wps="http://schemas.microsoft.com/office/word/2010/wordprocessingShape" mc:Ignorable="w14 wp14">
   <w:body>
     <w:p>
       <w:pPr>
@@ -35,13 +35,8 @@
         <w:t xml:space="preserve"> - </w:t>
       </w:r>
       <w:r>
-        <w:t xml:space="preserve">Game </w:t>
-      </w:r>
-      <w:proofErr w:type="spellStart"/>
-      <w:r>
-        <w:t>development</w:t>
-      </w:r>
-      <w:proofErr w:type="spellEnd"/>
+        <w:t>Game development</w:t>
+      </w:r>
       <w:r>
         <w:br/>
         <w:t>Klas</w:t>
@@ -180,11 +175,9 @@
       <w:r>
         <w:t xml:space="preserve"> </w:t>
       </w:r>
-      <w:proofErr w:type="spellStart"/>
       <w:r>
         <w:t>26</w:t>
       </w:r>
-      <w:proofErr w:type="spellEnd"/>
       <w:r>
         <w:t xml:space="preserve"> </w:t>
       </w:r>
@@ -216,7 +209,7 @@
         </w:rPr>
         <w:tab/>
       </w:r>
-      <w:hyperlink r:id="rId7" w:history="1">
+      <w:hyperlink r:id="rId8" w:history="1">
         <w:r>
           <w:rPr>
             <w:rStyle w:val="Hyperlink"/>
@@ -317,7 +310,7 @@
         </w:rPr>
         <w:tab/>
       </w:r>
-      <w:hyperlink r:id="rId8" w:history="1">
+      <w:hyperlink r:id="rId9" w:history="1">
         <w:r>
           <w:rPr>
             <w:rStyle w:val="Hyperlink"/>
@@ -354,13 +347,16 @@
         <w:tab/>
       </w:r>
       <w:r>
-        <w:t xml:space="preserve">Tom </w:t>
-      </w:r>
-      <w:proofErr w:type="spellStart"/>
-      <w:r>
-        <w:t>Nieuwenhuys</w:t>
-      </w:r>
-      <w:proofErr w:type="spellEnd"/>
+        <w:t>Tom Nieuwenhu</w:t>
+      </w:r>
+      <w:r>
+        <w:t>ij</w:t>
+      </w:r>
+      <w:bookmarkStart w:id="0" w:name="_GoBack"/>
+      <w:bookmarkEnd w:id="0"/>
+      <w:r>
+        <w:t>s</w:t>
+      </w:r>
       <w:r>
         <w:br/>
       </w:r>
@@ -425,7 +421,7 @@
         </w:rPr>
         <w:tab/>
       </w:r>
-      <w:hyperlink r:id="rId9" w:history="1">
+      <w:hyperlink r:id="rId10" w:history="1">
         <w:r>
           <w:rPr>
             <w:rStyle w:val="Hyperlink"/>
@@ -461,13 +457,8 @@
       <w:r>
         <w:tab/>
       </w:r>
-      <w:proofErr w:type="spellStart"/>
-      <w:r>
-        <w:t>Andra</w:t>
-      </w:r>
-      <w:proofErr w:type="spellEnd"/>
-      <w:r>
-        <w:t xml:space="preserve"> Veraart</w:t>
+      <w:r>
+        <w:t>Andra Veraart</w:t>
       </w:r>
       <w:r>
         <w:br/>
@@ -533,7 +524,7 @@
         </w:rPr>
         <w:tab/>
       </w:r>
-      <w:hyperlink r:id="rId10" w:history="1">
+      <w:hyperlink r:id="rId11" w:history="1">
         <w:r>
           <w:rPr>
             <w:rStyle w:val="Hyperlink"/>
@@ -572,13 +563,8 @@
         </w:rPr>
         <w:tab/>
       </w:r>
-      <w:proofErr w:type="spellStart"/>
-      <w:r>
-        <w:t>Andra</w:t>
-      </w:r>
-      <w:proofErr w:type="spellEnd"/>
-      <w:r>
-        <w:t xml:space="preserve"> Veraart</w:t>
+      <w:r>
+        <w:t>Andra Veraart</w:t>
       </w:r>
     </w:p>
     <w:p>
@@ -747,15 +733,7 @@
         </w:numPr>
       </w:pPr>
       <w:r>
-        <w:t xml:space="preserve">Voor het delen van documenten en code wordt gebruik gemaakt van </w:t>
-      </w:r>
-      <w:proofErr w:type="spellStart"/>
-      <w:r>
-        <w:t>Subversion</w:t>
-      </w:r>
-      <w:proofErr w:type="spellEnd"/>
-      <w:r>
-        <w:t>.</w:t>
+        <w:t>Voor het delen van documenten en code wordt gebruik gemaakt van Subversion.</w:t>
       </w:r>
     </w:p>
     <w:p>
@@ -767,15 +745,7 @@
         </w:numPr>
       </w:pPr>
       <w:r>
-        <w:t xml:space="preserve">Vóór het </w:t>
-      </w:r>
-      <w:proofErr w:type="spellStart"/>
-      <w:r>
-        <w:t>committen</w:t>
-      </w:r>
-      <w:proofErr w:type="spellEnd"/>
-      <w:r>
-        <w:t xml:space="preserve"> van een document of van code, wordt er eerst een update gedaan zodat er niks overschreven wordt.</w:t>
+        <w:t>Vóór het committen van een document of van code, wordt er eerst een update gedaan zodat er niks overschreven wordt.</w:t>
       </w:r>
     </w:p>
     <w:p>
@@ -787,15 +757,7 @@
         </w:numPr>
       </w:pPr>
       <w:r>
-        <w:t xml:space="preserve">Code wordt pas </w:t>
-      </w:r>
-      <w:proofErr w:type="spellStart"/>
-      <w:r>
-        <w:t>gecommit</w:t>
-      </w:r>
-      <w:proofErr w:type="spellEnd"/>
-      <w:r>
-        <w:t xml:space="preserve"> als duidelijk is dat de nieuwe </w:t>
+        <w:t xml:space="preserve">Code wordt pas gecommit als duidelijk is dat de nieuwe </w:t>
       </w:r>
       <w:r>
         <w:t>code werkt.</w:t>
@@ -810,15 +772,7 @@
         </w:numPr>
       </w:pPr>
       <w:r>
-        <w:t xml:space="preserve">Bij het </w:t>
-      </w:r>
-      <w:proofErr w:type="spellStart"/>
-      <w:r>
-        <w:t>committen</w:t>
-      </w:r>
-      <w:proofErr w:type="spellEnd"/>
-      <w:r>
-        <w:t xml:space="preserve"> wordt er een duidelijk omschrijving gegeven van wat er veranderd is. Op deze manier kan er makkelijk nagegaan worden wat er allemaal gebeurd is en kunnen fouten makkelijker gevonden worden.</w:t>
+        <w:t>Bij het committen wordt er een duidelijk omschrijving gegeven van wat er veranderd is. Op deze manier kan er makkelijk nagegaan worden wat er allemaal gebeurd is en kunnen fouten makkelijker gevonden worden.</w:t>
       </w:r>
     </w:p>
     <w:p>
@@ -830,15 +784,7 @@
         </w:numPr>
       </w:pPr>
       <w:r>
-        <w:t>Voor documenten gebruiken we de indeling .</w:t>
-      </w:r>
-      <w:proofErr w:type="spellStart"/>
-      <w:r>
-        <w:t>docx</w:t>
-      </w:r>
-      <w:proofErr w:type="spellEnd"/>
-      <w:r>
-        <w:t>.</w:t>
+        <w:t>Voor documenten gebruiken we de indeling .docx.</w:t>
       </w:r>
     </w:p>
     <w:p>
@@ -1074,7 +1020,7 @@
 </file>
 
 <file path=word/endnotes.xml><?xml version="1.0" encoding="utf-8"?>
-<w:endnotes xmlns:ve="http://schemas.openxmlformats.org/markup-compatibility/2006" xmlns:o="urn:schemas-microsoft-com:office:office" xmlns:r="http://schemas.openxmlformats.org/officeDocument/2006/relationships" xmlns:m="http://schemas.openxmlformats.org/officeDocument/2006/math" xmlns:v="urn:schemas-microsoft-com:vml" xmlns:wp="http://schemas.openxmlformats.org/drawingml/2006/wordprocessingDrawing" xmlns:w10="urn:schemas-microsoft-com:office:word" xmlns:w="http://schemas.openxmlformats.org/wordprocessingml/2006/main" xmlns:wne="http://schemas.microsoft.com/office/word/2006/wordml">
+<w:endnotes xmlns:wpc="http://schemas.microsoft.com/office/word/2010/wordprocessingCanvas" xmlns:mc="http://schemas.openxmlformats.org/markup-compatibility/2006" xmlns:o="urn:schemas-microsoft-com:office:office" xmlns:r="http://schemas.openxmlformats.org/officeDocument/2006/relationships" xmlns:m="http://schemas.openxmlformats.org/officeDocument/2006/math" xmlns:v="urn:schemas-microsoft-com:vml" xmlns:wp14="http://schemas.microsoft.com/office/word/2010/wordprocessingDrawing" xmlns:wp="http://schemas.openxmlformats.org/drawingml/2006/wordprocessingDrawing" xmlns:w10="urn:schemas-microsoft-com:office:word" xmlns:w="http://schemas.openxmlformats.org/wordprocessingml/2006/main" xmlns:w14="http://schemas.microsoft.com/office/word/2010/wordml" xmlns:wpg="http://schemas.microsoft.com/office/word/2010/wordprocessingGroup" xmlns:wpi="http://schemas.microsoft.com/office/word/2010/wordprocessingInk" xmlns:wne="http://schemas.microsoft.com/office/word/2006/wordml" xmlns:wps="http://schemas.microsoft.com/office/word/2010/wordprocessingShape" mc:Ignorable="w14 wp14">
   <w:endnote w:type="separator" w:id="-1">
     <w:p>
       <w:pPr>
@@ -1099,7 +1045,7 @@
 </file>
 
 <file path=word/footnotes.xml><?xml version="1.0" encoding="utf-8"?>
-<w:footnotes xmlns:ve="http://schemas.openxmlformats.org/markup-compatibility/2006" xmlns:o="urn:schemas-microsoft-com:office:office" xmlns:r="http://schemas.openxmlformats.org/officeDocument/2006/relationships" xmlns:m="http://schemas.openxmlformats.org/officeDocument/2006/math" xmlns:v="urn:schemas-microsoft-com:vml" xmlns:wp="http://schemas.openxmlformats.org/drawingml/2006/wordprocessingDrawing" xmlns:w10="urn:schemas-microsoft-com:office:word" xmlns:w="http://schemas.openxmlformats.org/wordprocessingml/2006/main" xmlns:wne="http://schemas.microsoft.com/office/word/2006/wordml">
+<w:footnotes xmlns:wpc="http://schemas.microsoft.com/office/word/2010/wordprocessingCanvas" xmlns:mc="http://schemas.openxmlformats.org/markup-compatibility/2006" xmlns:o="urn:schemas-microsoft-com:office:office" xmlns:r="http://schemas.openxmlformats.org/officeDocument/2006/relationships" xmlns:m="http://schemas.openxmlformats.org/officeDocument/2006/math" xmlns:v="urn:schemas-microsoft-com:vml" xmlns:wp14="http://schemas.microsoft.com/office/word/2010/wordprocessingDrawing" xmlns:wp="http://schemas.openxmlformats.org/drawingml/2006/wordprocessingDrawing" xmlns:w10="urn:schemas-microsoft-com:office:word" xmlns:w="http://schemas.openxmlformats.org/wordprocessingml/2006/main" xmlns:w14="http://schemas.microsoft.com/office/word/2010/wordml" xmlns:wpg="http://schemas.microsoft.com/office/word/2010/wordprocessingGroup" xmlns:wpi="http://schemas.microsoft.com/office/word/2010/wordprocessingInk" xmlns:wne="http://schemas.microsoft.com/office/word/2006/wordml" xmlns:wps="http://schemas.microsoft.com/office/word/2010/wordprocessingShape" mc:Ignorable="w14 wp14">
   <w:footnote w:type="separator" w:id="-1">
     <w:p>
       <w:pPr>
@@ -1124,7 +1070,7 @@
 </file>
 
 <file path=word/numbering.xml><?xml version="1.0" encoding="utf-8"?>
-<w:numbering xmlns:ve="http://schemas.openxmlformats.org/markup-compatibility/2006" xmlns:o="urn:schemas-microsoft-com:office:office" xmlns:r="http://schemas.openxmlformats.org/officeDocument/2006/relationships" xmlns:m="http://schemas.openxmlformats.org/officeDocument/2006/math" xmlns:v="urn:schemas-microsoft-com:vml" xmlns:wp="http://schemas.openxmlformats.org/drawingml/2006/wordprocessingDrawing" xmlns:w10="urn:schemas-microsoft-com:office:word" xmlns:w="http://schemas.openxmlformats.org/wordprocessingml/2006/main" xmlns:wne="http://schemas.microsoft.com/office/word/2006/wordml">
+<w:numbering xmlns:wpc="http://schemas.microsoft.com/office/word/2010/wordprocessingCanvas" xmlns:mc="http://schemas.openxmlformats.org/markup-compatibility/2006" xmlns:o="urn:schemas-microsoft-com:office:office" xmlns:r="http://schemas.openxmlformats.org/officeDocument/2006/relationships" xmlns:m="http://schemas.openxmlformats.org/officeDocument/2006/math" xmlns:v="urn:schemas-microsoft-com:vml" xmlns:wp14="http://schemas.microsoft.com/office/word/2010/wordprocessingDrawing" xmlns:wp="http://schemas.openxmlformats.org/drawingml/2006/wordprocessingDrawing" xmlns:w10="urn:schemas-microsoft-com:office:word" xmlns:w="http://schemas.openxmlformats.org/wordprocessingml/2006/main" xmlns:w14="http://schemas.microsoft.com/office/word/2010/wordml" xmlns:wpg="http://schemas.microsoft.com/office/word/2010/wordprocessingGroup" xmlns:wpi="http://schemas.microsoft.com/office/word/2010/wordprocessingInk" xmlns:wne="http://schemas.microsoft.com/office/word/2006/wordml" xmlns:wps="http://schemas.microsoft.com/office/word/2010/wordprocessingShape" mc:Ignorable="w14 wp14">
   <w:abstractNum w:abstractNumId="0">
     <w:nsid w:val="01DB52B8"/>
     <w:multiLevelType w:val="hybridMultilevel"/>
@@ -2635,7 +2581,7 @@
 </file>
 
 <file path=word/styles.xml><?xml version="1.0" encoding="utf-8"?>
-<w:styles xmlns:r="http://schemas.openxmlformats.org/officeDocument/2006/relationships" xmlns:w="http://schemas.openxmlformats.org/wordprocessingml/2006/main">
+<w:styles xmlns:mc="http://schemas.openxmlformats.org/markup-compatibility/2006" xmlns:r="http://schemas.openxmlformats.org/officeDocument/2006/relationships" xmlns:w="http://schemas.openxmlformats.org/wordprocessingml/2006/main" xmlns:w14="http://schemas.microsoft.com/office/word/2010/wordml" mc:Ignorable="w14">
   <w:docDefaults>
     <w:rPrDefault>
       <w:rPr>
@@ -2853,7 +2799,6 @@
     <w:uiPriority w:val="99"/>
     <w:semiHidden/>
     <w:unhideWhenUsed/>
-    <w:qFormat/>
     <w:tblPr>
       <w:tblInd w:w="0" w:type="dxa"/>
       <w:tblCellMar>
@@ -3018,6 +2963,196 @@
       <w:sz w:val="26"/>
       <w:szCs w:val="26"/>
     </w:rPr>
+  </w:style>
+</w:styles>
+</file>
+
+<file path=word/stylesWithEffects.xml><?xml version="1.0" encoding="utf-8"?>
+<w:styles xmlns:wpc="http://schemas.microsoft.com/office/word/2010/wordprocessingCanvas" xmlns:mc="http://schemas.openxmlformats.org/markup-compatibility/2006" xmlns:o="urn:schemas-microsoft-com:office:office" xmlns:r="http://schemas.openxmlformats.org/officeDocument/2006/relationships" xmlns:m="http://schemas.openxmlformats.org/officeDocument/2006/math" xmlns:v="urn:schemas-microsoft-com:vml" xmlns:wp14="http://schemas.microsoft.com/office/word/2010/wordprocessingDrawing" xmlns:wp="http://schemas.openxmlformats.org/drawingml/2006/wordprocessingDrawing" xmlns:w10="urn:schemas-microsoft-com:office:word" xmlns:w="http://schemas.openxmlformats.org/wordprocessingml/2006/main" xmlns:w14="http://schemas.microsoft.com/office/word/2010/wordml" xmlns:wpg="http://schemas.microsoft.com/office/word/2010/wordprocessingGroup" xmlns:wpi="http://schemas.microsoft.com/office/word/2010/wordprocessingInk" xmlns:wne="http://schemas.microsoft.com/office/word/2006/wordml" xmlns:wps="http://schemas.microsoft.com/office/word/2010/wordprocessingShape" mc:Ignorable="w14 wp14">
+  <w:docDefaults>
+    <w:rPrDefault>
+      <w:rPr>
+        <w:rFonts w:asciiTheme="minorHAnsi" w:eastAsiaTheme="minorEastAsia" w:hAnsiTheme="minorHAnsi" w:cstheme="minorBidi"/>
+        <w:sz w:val="22"/>
+        <w:szCs w:val="22"/>
+        <w:lang w:val="nl-NL" w:eastAsia="nl-NL" w:bidi="ar-SA"/>
+      </w:rPr>
+    </w:rPrDefault>
+    <w:pPrDefault>
+      <w:pPr>
+        <w:spacing w:after="200" w:line="276" w:lineRule="auto"/>
+      </w:pPr>
+    </w:pPrDefault>
+  </w:docDefaults>
+  <w:latentStyles w:defLockedState="0" w:defUIPriority="99" w:defSemiHidden="1" w:defUnhideWhenUsed="1" w:defQFormat="0" w:count="267">
+    <w:lsdException w:name="Normal" w:semiHidden="0" w:uiPriority="0" w:unhideWhenUsed="0" w:qFormat="1"/>
+    <w:lsdException w:name="heading 1" w:semiHidden="0" w:uiPriority="9" w:unhideWhenUsed="0" w:qFormat="1"/>
+    <w:lsdException w:name="heading 2" w:uiPriority="9" w:qFormat="1"/>
+    <w:lsdException w:name="heading 3" w:uiPriority="9" w:qFormat="1"/>
+    <w:lsdException w:name="heading 4" w:uiPriority="9" w:qFormat="1"/>
+    <w:lsdException w:name="heading 5" w:uiPriority="9" w:qFormat="1"/>
+    <w:lsdException w:name="heading 6" w:uiPriority="9" w:qFormat="1"/>
+    <w:lsdException w:name="heading 7" w:uiPriority="9" w:qFormat="1"/>
+    <w:lsdException w:name="heading 8" w:uiPriority="9" w:qFormat="1"/>
+    <w:lsdException w:name="heading 9" w:uiPriority="9" w:qFormat="1"/>
+    <w:lsdException w:name="toc 1" w:uiPriority="39"/>
+    <w:lsdException w:name="toc 2" w:uiPriority="39"/>
+    <w:lsdException w:name="toc 3" w:uiPriority="39"/>
+    <w:lsdException w:name="toc 4" w:uiPriority="39"/>
+    <w:lsdException w:name="toc 5" w:uiPriority="39"/>
+    <w:lsdException w:name="toc 6" w:uiPriority="39"/>
+    <w:lsdException w:name="toc 7" w:uiPriority="39"/>
+    <w:lsdException w:name="toc 8" w:uiPriority="39"/>
+    <w:lsdException w:name="toc 9" w:uiPriority="39"/>
+    <w:lsdException w:name="caption" w:uiPriority="35" w:qFormat="1"/>
+    <w:lsdException w:name="Title" w:semiHidden="0" w:uiPriority="10" w:unhideWhenUsed="0" w:qFormat="1"/>
+    <w:lsdException w:name="Default Paragraph Font" w:uiPriority="1"/>
+    <w:lsdException w:name="Subtitle" w:semiHidden="0" w:uiPriority="11" w:unhideWhenUsed="0" w:qFormat="1"/>
+    <w:lsdException w:name="Strong" w:semiHidden="0" w:uiPriority="22" w:unhideWhenUsed="0" w:qFormat="1"/>
+    <w:lsdException w:name="Emphasis" w:semiHidden="0" w:uiPriority="20" w:unhideWhenUsed="0" w:qFormat="1"/>
+    <w:lsdException w:name="Table Grid" w:semiHidden="0" w:uiPriority="59" w:unhideWhenUsed="0"/>
+    <w:lsdException w:name="Placeholder Text" w:unhideWhenUsed="0"/>
+    <w:lsdException w:name="No Spacing" w:semiHidden="0" w:uiPriority="1" w:unhideWhenUsed="0" w:qFormat="1"/>
+    <w:lsdException w:name="Light Shading" w:semiHidden="0" w:uiPriority="60" w:unhideWhenUsed="0"/>
+    <w:lsdException w:name="Light List" w:semiHidden="0" w:uiPriority="61" w:unhideWhenUsed="0"/>
+    <w:lsdException w:name="Light Grid" w:semiHidden="0" w:uiPriority="62" w:unhideWhenUsed="0"/>
+    <w:lsdException w:name="Medium Shading 1" w:semiHidden="0" w:uiPriority="63" w:unhideWhenUsed="0"/>
+    <w:lsdException w:name="Medium Shading 2" w:semiHidden="0" w:uiPriority="64" w:unhideWhenUsed="0"/>
+    <w:lsdException w:name="Medium List 1" w:semiHidden="0" w:uiPriority="65" w:unhideWhenUsed="0"/>
+    <w:lsdException w:name="Medium List 2" w:semiHidden="0" w:uiPriority="66" w:unhideWhenUsed="0"/>
+    <w:lsdException w:name="Medium Grid 1" w:semiHidden="0" w:uiPriority="67" w:unhideWhenUsed="0"/>
+    <w:lsdException w:name="Medium Grid 2" w:semiHidden="0" w:uiPriority="68" w:unhideWhenUsed="0"/>
+    <w:lsdException w:name="Medium Grid 3" w:semiHidden="0" w:uiPriority="69" w:unhideWhenUsed="0"/>
+    <w:lsdException w:name="Dark List" w:semiHidden="0" w:uiPriority="70" w:unhideWhenUsed="0"/>
+    <w:lsdException w:name="Colorful Shading" w:semiHidden="0" w:uiPriority="71" w:unhideWhenUsed="0"/>
+    <w:lsdException w:name="Colorful List" w:semiHidden="0" w:uiPriority="72" w:unhideWhenUsed="0"/>
+    <w:lsdException w:name="Colorful Grid" w:semiHidden="0" w:uiPriority="73" w:unhideWhenUsed="0"/>
+    <w:lsdException w:name="Light Shading Accent 1" w:semiHidden="0" w:uiPriority="60" w:unhideWhenUsed="0"/>
+    <w:lsdException w:name="Light List Accent 1" w:semiHidden="0" w:uiPriority="61" w:unhideWhenUsed="0"/>
+    <w:lsdException w:name="Light Grid Accent 1" w:semiHidden="0" w:uiPriority="62" w:unhideWhenUsed="0"/>
+    <w:lsdException w:name="Medium Shading 1 Accent 1" w:semiHidden="0" w:uiPriority="63" w:unhideWhenUsed="0"/>
+    <w:lsdException w:name="Medium Shading 2 Accent 1" w:semiHidden="0" w:uiPriority="64" w:unhideWhenUsed="0"/>
+    <w:lsdException w:name="Medium List 1 Accent 1" w:semiHidden="0" w:uiPriority="65" w:unhideWhenUsed="0"/>
+    <w:lsdException w:name="Revision" w:unhideWhenUsed="0"/>
+    <w:lsdException w:name="List Paragraph" w:semiHidden="0" w:uiPriority="34" w:unhideWhenUsed="0" w:qFormat="1"/>
+    <w:lsdException w:name="Quote" w:semiHidden="0" w:uiPriority="29" w:unhideWhenUsed="0" w:qFormat="1"/>
+    <w:lsdException w:name="Intense Quote" w:semiHidden="0" w:uiPriority="30" w:unhideWhenUsed="0" w:qFormat="1"/>
+    <w:lsdException w:name="Medium List 2 Accent 1" w:semiHidden="0" w:uiPriority="66" w:unhideWhenUsed="0"/>
+    <w:lsdException w:name="Medium Grid 1 Accent 1" w:semiHidden="0" w:uiPriority="67" w:unhideWhenUsed="0"/>
+    <w:lsdException w:name="Medium Grid 2 Accent 1" w:semiHidden="0" w:uiPriority="68" w:unhideWhenUsed="0"/>
+    <w:lsdException w:name="Medium Grid 3 Accent 1" w:semiHidden="0" w:uiPriority="69" w:unhideWhenUsed="0"/>
+    <w:lsdException w:name="Dark List Accent 1" w:semiHidden="0" w:uiPriority="70" w:unhideWhenUsed="0"/>
+    <w:lsdException w:name="Colorful Shading Accent 1" w:semiHidden="0" w:uiPriority="71" w:unhideWhenUsed="0"/>
+    <w:lsdException w:name="Colorful List Accent 1" w:semiHidden="0" w:uiPriority="72" w:unhideWhenUsed="0"/>
+    <w:lsdException w:name="Colorful Grid Accent 1" w:semiHidden="0" w:uiPriority="73" w:unhideWhenUsed="0"/>
+    <w:lsdException w:name="Light Shading Accent 2" w:semiHidden="0" w:uiPriority="60" w:unhideWhenUsed="0"/>
+    <w:lsdException w:name="Light List Accent 2" w:semiHidden="0" w:uiPriority="61" w:unhideWhenUsed="0"/>
+    <w:lsdException w:name="Light Grid Accent 2" w:semiHidden="0" w:uiPriority="62" w:unhideWhenUsed="0"/>
+    <w:lsdException w:name="Medium Shading 1 Accent 2" w:semiHidden="0" w:uiPriority="63" w:unhideWhenUsed="0"/>
+    <w:lsdException w:name="Medium Shading 2 Accent 2" w:semiHidden="0" w:uiPriority="64" w:unhideWhenUsed="0"/>
+    <w:lsdException w:name="Medium List 1 Accent 2" w:semiHidden="0" w:uiPriority="65" w:unhideWhenUsed="0"/>
+    <w:lsdException w:name="Medium List 2 Accent 2" w:semiHidden="0" w:uiPriority="66" w:unhideWhenUsed="0"/>
+    <w:lsdException w:name="Medium Grid 1 Accent 2" w:semiHidden="0" w:uiPriority="67" w:unhideWhenUsed="0"/>
+    <w:lsdException w:name="Medium Grid 2 Accent 2" w:semiHidden="0" w:uiPriority="68" w:unhideWhenUsed="0"/>
+    <w:lsdException w:name="Medium Grid 3 Accent 2" w:semiHidden="0" w:uiPriority="69" w:unhideWhenUsed="0"/>
+    <w:lsdException w:name="Dark List Accent 2" w:semiHidden="0" w:uiPriority="70" w:unhideWhenUsed="0"/>
+    <w:lsdException w:name="Colorful Shading Accent 2" w:semiHidden="0" w:uiPriority="71" w:unhideWhenUsed="0"/>
+    <w:lsdException w:name="Colorful List Accent 2" w:semiHidden="0" w:uiPriority="72" w:unhideWhenUsed="0"/>
+    <w:lsdException w:name="Colorful Grid Accent 2" w:semiHidden="0" w:uiPriority="73" w:unhideWhenUsed="0"/>
+    <w:lsdException w:name="Light Shading Accent 3" w:semiHidden="0" w:uiPriority="60" w:unhideWhenUsed="0"/>
+    <w:lsdException w:name="Light List Accent 3" w:semiHidden="0" w:uiPriority="61" w:unhideWhenUsed="0"/>
+    <w:lsdException w:name="Light Grid Accent 3" w:semiHidden="0" w:uiPriority="62" w:unhideWhenUsed="0"/>
+    <w:lsdException w:name="Medium Shading 1 Accent 3" w:semiHidden="0" w:uiPriority="63" w:unhideWhenUsed="0"/>
+    <w:lsdException w:name="Medium Shading 2 Accent 3" w:semiHidden="0" w:uiPriority="64" w:unhideWhenUsed="0"/>
+    <w:lsdException w:name="Medium List 1 Accent 3" w:semiHidden="0" w:uiPriority="65" w:unhideWhenUsed="0"/>
+    <w:lsdException w:name="Medium List 2 Accent 3" w:semiHidden="0" w:uiPriority="66" w:unhideWhenUsed="0"/>
+    <w:lsdException w:name="Medium Grid 1 Accent 3" w:semiHidden="0" w:uiPriority="67" w:unhideWhenUsed="0"/>
+    <w:lsdException w:name="Medium Grid 2 Accent 3" w:semiHidden="0" w:uiPriority="68" w:unhideWhenUsed="0"/>
+    <w:lsdException w:name="Medium Grid 3 Accent 3" w:semiHidden="0" w:uiPriority="69" w:unhideWhenUsed="0"/>
+    <w:lsdException w:name="Dark List Accent 3" w:semiHidden="0" w:uiPriority="70" w:unhideWhenUsed="0"/>
+    <w:lsdException w:name="Colorful Shading Accent 3" w:semiHidden="0" w:uiPriority="71" w:unhideWhenUsed="0"/>
+    <w:lsdException w:name="Colorful List Accent 3" w:semiHidden="0" w:uiPriority="72" w:unhideWhenUsed="0"/>
+    <w:lsdException w:name="Colorful Grid Accent 3" w:semiHidden="0" w:uiPriority="73" w:unhideWhenUsed="0"/>
+    <w:lsdException w:name="Light Shading Accent 4" w:semiHidden="0" w:uiPriority="60" w:unhideWhenUsed="0"/>
+    <w:lsdException w:name="Light List Accent 4" w:semiHidden="0" w:uiPriority="61" w:unhideWhenUsed="0"/>
+    <w:lsdException w:name="Light Grid Accent 4" w:semiHidden="0" w:uiPriority="62" w:unhideWhenUsed="0"/>
+    <w:lsdException w:name="Medium Shading 1 Accent 4" w:semiHidden="0" w:uiPriority="63" w:unhideWhenUsed="0"/>
+    <w:lsdException w:name="Medium Shading 2 Accent 4" w:semiHidden="0" w:uiPriority="64" w:unhideWhenUsed="0"/>
+    <w:lsdException w:name="Medium List 1 Accent 4" w:semiHidden="0" w:uiPriority="65" w:unhideWhenUsed="0"/>
+    <w:lsdException w:name="Medium List 2 Accent 4" w:semiHidden="0" w:uiPriority="66" w:unhideWhenUsed="0"/>
+    <w:lsdException w:name="Medium Grid 1 Accent 4" w:semiHidden="0" w:uiPriority="67" w:unhideWhenUsed="0"/>
+    <w:lsdException w:name="Medium Grid 2 Accent 4" w:semiHidden="0" w:uiPriority="68" w:unhideWhenUsed="0"/>
+    <w:lsdException w:name="Medium Grid 3 Accent 4" w:semiHidden="0" w:uiPriority="69" w:unhideWhenUsed="0"/>
+    <w:lsdException w:name="Dark List Accent 4" w:semiHidden="0" w:uiPriority="70" w:unhideWhenUsed="0"/>
+    <w:lsdException w:name="Colorful Shading Accent 4" w:semiHidden="0" w:uiPriority="71" w:unhideWhenUsed="0"/>
+    <w:lsdException w:name="Colorful List Accent 4" w:semiHidden="0" w:uiPriority="72" w:unhideWhenUsed="0"/>
+    <w:lsdException w:name="Colorful Grid Accent 4" w:semiHidden="0" w:uiPriority="73" w:unhideWhenUsed="0"/>
+    <w:lsdException w:name="Light Shading Accent 5" w:semiHidden="0" w:uiPriority="60" w:unhideWhenUsed="0"/>
+    <w:lsdException w:name="Light List Accent 5" w:semiHidden="0" w:uiPriority="61" w:unhideWhenUsed="0"/>
+    <w:lsdException w:name="Light Grid Accent 5" w:semiHidden="0" w:uiPriority="62" w:unhideWhenUsed="0"/>
+    <w:lsdException w:name="Medium Shading 1 Accent 5" w:semiHidden="0" w:uiPriority="63" w:unhideWhenUsed="0"/>
+    <w:lsdException w:name="Medium Shading 2 Accent 5" w:semiHidden="0" w:uiPriority="64" w:unhideWhenUsed="0"/>
+    <w:lsdException w:name="Medium List 1 Accent 5" w:semiHidden="0" w:uiPriority="65" w:unhideWhenUsed="0"/>
+    <w:lsdException w:name="Medium List 2 Accent 5" w:semiHidden="0" w:uiPriority="66" w:unhideWhenUsed="0"/>
+    <w:lsdException w:name="Medium Grid 1 Accent 5" w:semiHidden="0" w:uiPriority="67" w:unhideWhenUsed="0"/>
+    <w:lsdException w:name="Medium Grid 2 Accent 5" w:semiHidden="0" w:uiPriority="68" w:unhideWhenUsed="0"/>
+    <w:lsdException w:name="Medium Grid 3 Accent 5" w:semiHidden="0" w:uiPriority="69" w:unhideWhenUsed="0"/>
+    <w:lsdException w:name="Dark List Accent 5" w:semiHidden="0" w:uiPriority="70" w:unhideWhenUsed="0"/>
+    <w:lsdException w:name="Colorful Shading Accent 5" w:semiHidden="0" w:uiPriority="71" w:unhideWhenUsed="0"/>
+    <w:lsdException w:name="Colorful List Accent 5" w:semiHidden="0" w:uiPriority="72" w:unhideWhenUsed="0"/>
+    <w:lsdException w:name="Colorful Grid Accent 5" w:semiHidden="0" w:uiPriority="73" w:unhideWhenUsed="0"/>
+    <w:lsdException w:name="Light Shading Accent 6" w:semiHidden="0" w:uiPriority="60" w:unhideWhenUsed="0"/>
+    <w:lsdException w:name="Light List Accent 6" w:semiHidden="0" w:uiPriority="61" w:unhideWhenUsed="0"/>
+    <w:lsdException w:name="Light Grid Accent 6" w:semiHidden="0" w:uiPriority="62" w:unhideWhenUsed="0"/>
+    <w:lsdException w:name="Medium Shading 1 Accent 6" w:semiHidden="0" w:uiPriority="63" w:unhideWhenUsed="0"/>
+    <w:lsdException w:name="Medium Shading 2 Accent 6" w:semiHidden="0" w:uiPriority="64" w:unhideWhenUsed="0"/>
+    <w:lsdException w:name="Medium List 1 Accent 6" w:semiHidden="0" w:uiPriority="65" w:unhideWhenUsed="0"/>
+    <w:lsdException w:name="Medium List 2 Accent 6" w:semiHidden="0" w:uiPriority="66" w:unhideWhenUsed="0"/>
+    <w:lsdException w:name="Medium Grid 1 Accent 6" w:semiHidden="0" w:uiPriority="67" w:unhideWhenUsed="0"/>
+    <w:lsdException w:name="Medium Grid 2 Accent 6" w:semiHidden="0" w:uiPriority="68" w:unhideWhenUsed="0"/>
+    <w:lsdException w:name="Medium Grid 3 Accent 6" w:semiHidden="0" w:uiPriority="69" w:unhideWhenUsed="0"/>
+    <w:lsdException w:name="Dark List Accent 6" w:semiHidden="0" w:uiPriority="70" w:unhideWhenUsed="0"/>
+    <w:lsdException w:name="Colorful Shading Accent 6" w:semiHidden="0" w:uiPriority="71" w:unhideWhenUsed="0"/>
+    <w:lsdException w:name="Colorful List Accent 6" w:semiHidden="0" w:uiPriority="72" w:unhideWhenUsed="0"/>
+    <w:lsdException w:name="Colorful Grid Accent 6" w:semiHidden="0" w:uiPriority="73" w:unhideWhenUsed="0"/>
+    <w:lsdException w:name="Subtle Emphasis" w:semiHidden="0" w:uiPriority="19" w:unhideWhenUsed="0" w:qFormat="1"/>
+    <w:lsdException w:name="Intense Emphasis" w:semiHidden="0" w:uiPriority="21" w:unhideWhenUsed="0" w:qFormat="1"/>
+    <w:lsdException w:name="Subtle Reference" w:semiHidden="0" w:uiPriority="31" w:unhideWhenUsed="0" w:qFormat="1"/>
+    <w:lsdException w:name="Intense Reference" w:semiHidden="0" w:uiPriority="32" w:unhideWhenUsed="0" w:qFormat="1"/>
+    <w:lsdException w:name="Book Title" w:semiHidden="0" w:uiPriority="33" w:unhideWhenUsed="0" w:qFormat="1"/>
+    <w:lsdException w:name="Bibliography" w:uiPriority="37"/>
+    <w:lsdException w:name="TOC Heading" w:uiPriority="39" w:qFormat="1"/>
+  </w:latentStyles>
+  <w:style w:type="paragraph" w:default="1" w:styleId="Standaard">
+    <w:name w:val="Normal"/>
+    <w:qFormat/>
+  </w:style>
+  <w:style w:type="character" w:default="1" w:styleId="Standaardalinea-lettertype">
+    <w:name w:val="Default Paragraph Font"/>
+    <w:uiPriority w:val="1"/>
+    <w:semiHidden/>
+    <w:unhideWhenUsed/>
+  </w:style>
+  <w:style w:type="table" w:default="1" w:styleId="Standaardtabel">
+    <w:name w:val="Normal Table"/>
+    <w:uiPriority w:val="99"/>
+    <w:semiHidden/>
+    <w:unhideWhenUsed/>
+    <w:tblPr>
+      <w:tblInd w:w="0" w:type="dxa"/>
+      <w:tblCellMar>
+        <w:top w:w="0" w:type="dxa"/>
+        <w:left w:w="108" w:type="dxa"/>
+        <w:bottom w:w="0" w:type="dxa"/>
+        <w:right w:w="108" w:type="dxa"/>
+      </w:tblCellMar>
+    </w:tblPr>
+  </w:style>
+  <w:style w:type="numbering" w:default="1" w:styleId="Geenlijst">
+    <w:name w:val="No List"/>
+    <w:uiPriority w:val="99"/>
+    <w:semiHidden/>
+    <w:unhideWhenUsed/>
   </w:style>
 </w:styles>
 </file>

</xml_diff>

<commit_message>
Geupdate naar versie 1.0
</commit_message>
<xml_diff>
--- a/docs/Projectdossier/07 - Samenwerkingscontract/Samenwerkingscontract.docx
+++ b/docs/Projectdossier/07 - Samenwerkingscontract/Samenwerkingscontract.docx
@@ -1,6 +1,6 @@
 
 <file path=word/document.xml><?xml version="1.0" encoding="utf-8"?>
-<w:document xmlns:wpc="http://schemas.microsoft.com/office/word/2010/wordprocessingCanvas" xmlns:mc="http://schemas.openxmlformats.org/markup-compatibility/2006" xmlns:o="urn:schemas-microsoft-com:office:office" xmlns:r="http://schemas.openxmlformats.org/officeDocument/2006/relationships" xmlns:m="http://schemas.openxmlformats.org/officeDocument/2006/math" xmlns:v="urn:schemas-microsoft-com:vml" xmlns:wp14="http://schemas.microsoft.com/office/word/2010/wordprocessingDrawing" xmlns:wp="http://schemas.openxmlformats.org/drawingml/2006/wordprocessingDrawing" xmlns:w10="urn:schemas-microsoft-com:office:word" xmlns:w="http://schemas.openxmlformats.org/wordprocessingml/2006/main" xmlns:w14="http://schemas.microsoft.com/office/word/2010/wordml" xmlns:wpg="http://schemas.microsoft.com/office/word/2010/wordprocessingGroup" xmlns:wpi="http://schemas.microsoft.com/office/word/2010/wordprocessingInk" xmlns:wne="http://schemas.microsoft.com/office/word/2006/wordml" xmlns:wps="http://schemas.microsoft.com/office/word/2010/wordprocessingShape" mc:Ignorable="w14 wp14">
+<w:document xmlns:ve="http://schemas.openxmlformats.org/markup-compatibility/2006" xmlns:o="urn:schemas-microsoft-com:office:office" xmlns:r="http://schemas.openxmlformats.org/officeDocument/2006/relationships" xmlns:m="http://schemas.openxmlformats.org/officeDocument/2006/math" xmlns:v="urn:schemas-microsoft-com:vml" xmlns:wp="http://schemas.openxmlformats.org/drawingml/2006/wordprocessingDrawing" xmlns:w10="urn:schemas-microsoft-com:office:word" xmlns:w="http://schemas.openxmlformats.org/wordprocessingml/2006/main" xmlns:wne="http://schemas.microsoft.com/office/word/2006/wordml">
   <w:body>
     <w:p>
       <w:pPr>
@@ -35,8 +35,13 @@
         <w:t xml:space="preserve"> - </w:t>
       </w:r>
       <w:r>
-        <w:t>Game development</w:t>
-      </w:r>
+        <w:t xml:space="preserve">Game </w:t>
+      </w:r>
+      <w:proofErr w:type="spellStart"/>
+      <w:r>
+        <w:t>development</w:t>
+      </w:r>
+      <w:proofErr w:type="spellEnd"/>
       <w:r>
         <w:br/>
         <w:t>Klas</w:t>
@@ -80,7 +85,19 @@
         <w:pStyle w:val="Geenafstand"/>
       </w:pPr>
       <w:r>
-        <w:t>Door een handtekening te plaatsen achter zijn naam, verklaart een projectlid het eens te zijn met de zaken die verder in het samenwerkingscontract gemeld worden.</w:t>
+        <w:t xml:space="preserve">Door een handtekening te plaatsen achter zijn naam, verklaart een projectlid het eens te zijn met de </w:t>
+      </w:r>
+      <w:r>
+        <w:t>zaken</w:t>
+      </w:r>
+      <w:r>
+        <w:t xml:space="preserve"> die in het samenwerkingscontract </w:t>
+      </w:r>
+      <w:r>
+        <w:t xml:space="preserve">genoemd </w:t>
+      </w:r>
+      <w:r>
+        <w:t>worden.</w:t>
       </w:r>
     </w:p>
     <w:p>
@@ -175,9 +192,11 @@
       <w:r>
         <w:t xml:space="preserve"> </w:t>
       </w:r>
+      <w:proofErr w:type="spellStart"/>
       <w:r>
         <w:t>26</w:t>
       </w:r>
+      <w:proofErr w:type="spellEnd"/>
       <w:r>
         <w:t xml:space="preserve"> </w:t>
       </w:r>
@@ -209,7 +228,7 @@
         </w:rPr>
         <w:tab/>
       </w:r>
-      <w:hyperlink r:id="rId8" w:history="1">
+      <w:hyperlink r:id="rId7" w:history="1">
         <w:r>
           <w:rPr>
             <w:rStyle w:val="Hyperlink"/>
@@ -310,7 +329,7 @@
         </w:rPr>
         <w:tab/>
       </w:r>
-      <w:hyperlink r:id="rId9" w:history="1">
+      <w:hyperlink r:id="rId8" w:history="1">
         <w:r>
           <w:rPr>
             <w:rStyle w:val="Hyperlink"/>
@@ -347,7 +366,11 @@
         <w:tab/>
       </w:r>
       <w:r>
-        <w:t>Tom Nieuwenhu</w:t>
+        <w:t xml:space="preserve">Tom </w:t>
+      </w:r>
+      <w:proofErr w:type="spellStart"/>
+      <w:r>
+        <w:t>Nieuwenhu</w:t>
       </w:r>
       <w:r>
         <w:t>ij</w:t>
@@ -357,6 +380,7 @@
       <w:r>
         <w:t>s</w:t>
       </w:r>
+      <w:proofErr w:type="spellEnd"/>
       <w:r>
         <w:br/>
       </w:r>
@@ -421,7 +445,7 @@
         </w:rPr>
         <w:tab/>
       </w:r>
-      <w:hyperlink r:id="rId10" w:history="1">
+      <w:hyperlink r:id="rId9" w:history="1">
         <w:r>
           <w:rPr>
             <w:rStyle w:val="Hyperlink"/>
@@ -457,8 +481,13 @@
       <w:r>
         <w:tab/>
       </w:r>
-      <w:r>
-        <w:t>Andra Veraart</w:t>
+      <w:proofErr w:type="spellStart"/>
+      <w:r>
+        <w:t>Andra</w:t>
+      </w:r>
+      <w:proofErr w:type="spellEnd"/>
+      <w:r>
+        <w:t xml:space="preserve"> Veraart</w:t>
       </w:r>
       <w:r>
         <w:br/>
@@ -524,7 +553,7 @@
         </w:rPr>
         <w:tab/>
       </w:r>
-      <w:hyperlink r:id="rId11" w:history="1">
+      <w:hyperlink r:id="rId10" w:history="1">
         <w:r>
           <w:rPr>
             <w:rStyle w:val="Hyperlink"/>
@@ -563,8 +592,13 @@
         </w:rPr>
         <w:tab/>
       </w:r>
-      <w:r>
-        <w:t>Andra Veraart</w:t>
+      <w:proofErr w:type="spellStart"/>
+      <w:r>
+        <w:t>Andra</w:t>
+      </w:r>
+      <w:proofErr w:type="spellEnd"/>
+      <w:r>
+        <w:t xml:space="preserve"> Veraart</w:t>
       </w:r>
     </w:p>
     <w:p>
@@ -638,7 +672,13 @@
         <w:rPr>
           <w:rStyle w:val="Subtielebenadrukking"/>
         </w:rPr>
-        <w:t>Roulatiesysteem: De notulist van de ene vergadering wordt de voorzitter van de volgende vergadering.</w:t>
+        <w:t>Roulatiesysteem: d</w:t>
+      </w:r>
+      <w:r>
+        <w:rPr>
+          <w:rStyle w:val="Subtielebenadrukking"/>
+        </w:rPr>
+        <w:t>e notulist van de ene vergadering wordt de voorzitter van de volgende vergadering.</w:t>
       </w:r>
       <w:r>
         <w:rPr>
@@ -733,7 +773,15 @@
         </w:numPr>
       </w:pPr>
       <w:r>
-        <w:t>Voor het delen van documenten en code wordt gebruik gemaakt van Subversion.</w:t>
+        <w:t xml:space="preserve">Voor het delen van documenten en code wordt gebruik gemaakt van </w:t>
+      </w:r>
+      <w:proofErr w:type="spellStart"/>
+      <w:r>
+        <w:t>Subversion</w:t>
+      </w:r>
+      <w:proofErr w:type="spellEnd"/>
+      <w:r>
+        <w:t>.</w:t>
       </w:r>
     </w:p>
     <w:p>
@@ -745,7 +793,15 @@
         </w:numPr>
       </w:pPr>
       <w:r>
-        <w:t>Vóór het committen van een document of van code, wordt er eerst een update gedaan zodat er niks overschreven wordt.</w:t>
+        <w:t xml:space="preserve">Vóór het </w:t>
+      </w:r>
+      <w:proofErr w:type="spellStart"/>
+      <w:r>
+        <w:t>committen</w:t>
+      </w:r>
+      <w:proofErr w:type="spellEnd"/>
+      <w:r>
+        <w:t xml:space="preserve"> van een document of van code, wordt er eerst een update gedaan zodat er niks overschreven wordt.</w:t>
       </w:r>
     </w:p>
     <w:p>
@@ -757,7 +813,15 @@
         </w:numPr>
       </w:pPr>
       <w:r>
-        <w:t xml:space="preserve">Code wordt pas gecommit als duidelijk is dat de nieuwe </w:t>
+        <w:t xml:space="preserve">Code wordt pas </w:t>
+      </w:r>
+      <w:proofErr w:type="spellStart"/>
+      <w:r>
+        <w:t>gecommit</w:t>
+      </w:r>
+      <w:proofErr w:type="spellEnd"/>
+      <w:r>
+        <w:t xml:space="preserve"> als duidelijk is dat de nieuwe </w:t>
       </w:r>
       <w:r>
         <w:t>code werkt.</w:t>
@@ -772,7 +836,33 @@
         </w:numPr>
       </w:pPr>
       <w:r>
-        <w:t>Bij het committen wordt er een duidelijk omschrijving gegeven van wat er veranderd is. Op deze manier kan er makkelijk nagegaan worden wat er allemaal gebeurd is en kunnen fouten makkelijker gevonden worden.</w:t>
+        <w:t xml:space="preserve">Bij het </w:t>
+      </w:r>
+      <w:proofErr w:type="spellStart"/>
+      <w:r>
+        <w:t>committen</w:t>
+      </w:r>
+      <w:proofErr w:type="spellEnd"/>
+      <w:r>
+        <w:t xml:space="preserve"> wordt er een duidelijk omschrijving gegeven van </w:t>
+      </w:r>
+      <w:r>
+        <w:t>de toevoeging, verandering of verwijdering</w:t>
+      </w:r>
+      <w:r>
+        <w:t xml:space="preserve">. Op deze manier kan er </w:t>
+      </w:r>
+      <w:r>
+        <w:t>ge</w:t>
+      </w:r>
+      <w:r>
+        <w:t xml:space="preserve">makkelijk nagegaan worden wat er allemaal gebeurd is en kunnen fouten makkelijker </w:t>
+      </w:r>
+      <w:r>
+        <w:t xml:space="preserve">verholpen </w:t>
+      </w:r>
+      <w:r>
+        <w:t>worden.</w:t>
       </w:r>
     </w:p>
     <w:p>
@@ -784,7 +874,15 @@
         </w:numPr>
       </w:pPr>
       <w:r>
-        <w:t>Voor documenten gebruiken we de indeling .docx.</w:t>
+        <w:t>Voor documenten gebruiken we de indeling .</w:t>
+      </w:r>
+      <w:proofErr w:type="spellStart"/>
+      <w:r>
+        <w:t>docx</w:t>
+      </w:r>
+      <w:proofErr w:type="spellEnd"/>
+      <w:r>
+        <w:t>.</w:t>
       </w:r>
     </w:p>
     <w:p>
@@ -850,6 +948,13 @@
         </w:rPr>
         <w:t>Niet op tijd aanwezig = meer dan 5 minuten te laat aanwezig zijn</w:t>
       </w:r>
+      <w:r>
+        <w:rPr>
+          <w:i/>
+          <w:sz w:val="18"/>
+        </w:rPr>
+        <w:t>.</w:t>
+      </w:r>
     </w:p>
     <w:p>
       <w:pPr>
@@ -860,7 +965,13 @@
         </w:numPr>
       </w:pPr>
       <w:r>
-        <w:t>Afwezigheid / te laat komen wordt bij gehouden.</w:t>
+        <w:t>Afwezigheid / te laat komen wo</w:t>
+      </w:r>
+      <w:r>
+        <w:t>rdt bij</w:t>
+      </w:r>
+      <w:r>
+        <w:t>gehouden.</w:t>
       </w:r>
     </w:p>
     <w:p>
@@ -1010,6 +1121,7 @@
       </w:r>
     </w:p>
     <w:sectPr>
+      <w:footerReference w:type="default" r:id="rId11"/>
       <w:pgSz w:w="11906" w:h="16838"/>
       <w:pgMar w:top="1417" w:right="1417" w:bottom="1417" w:left="1417" w:header="708" w:footer="708" w:gutter="0"/>
       <w:cols w:space="708"/>
@@ -1020,7 +1132,7 @@
 </file>
 
 <file path=word/endnotes.xml><?xml version="1.0" encoding="utf-8"?>
-<w:endnotes xmlns:wpc="http://schemas.microsoft.com/office/word/2010/wordprocessingCanvas" xmlns:mc="http://schemas.openxmlformats.org/markup-compatibility/2006" xmlns:o="urn:schemas-microsoft-com:office:office" xmlns:r="http://schemas.openxmlformats.org/officeDocument/2006/relationships" xmlns:m="http://schemas.openxmlformats.org/officeDocument/2006/math" xmlns:v="urn:schemas-microsoft-com:vml" xmlns:wp14="http://schemas.microsoft.com/office/word/2010/wordprocessingDrawing" xmlns:wp="http://schemas.openxmlformats.org/drawingml/2006/wordprocessingDrawing" xmlns:w10="urn:schemas-microsoft-com:office:word" xmlns:w="http://schemas.openxmlformats.org/wordprocessingml/2006/main" xmlns:w14="http://schemas.microsoft.com/office/word/2010/wordml" xmlns:wpg="http://schemas.microsoft.com/office/word/2010/wordprocessingGroup" xmlns:wpi="http://schemas.microsoft.com/office/word/2010/wordprocessingInk" xmlns:wne="http://schemas.microsoft.com/office/word/2006/wordml" xmlns:wps="http://schemas.microsoft.com/office/word/2010/wordprocessingShape" mc:Ignorable="w14 wp14">
+<w:endnotes xmlns:ve="http://schemas.openxmlformats.org/markup-compatibility/2006" xmlns:o="urn:schemas-microsoft-com:office:office" xmlns:r="http://schemas.openxmlformats.org/officeDocument/2006/relationships" xmlns:m="http://schemas.openxmlformats.org/officeDocument/2006/math" xmlns:v="urn:schemas-microsoft-com:vml" xmlns:wp="http://schemas.openxmlformats.org/drawingml/2006/wordprocessingDrawing" xmlns:w10="urn:schemas-microsoft-com:office:word" xmlns:w="http://schemas.openxmlformats.org/wordprocessingml/2006/main" xmlns:wne="http://schemas.microsoft.com/office/word/2006/wordml">
   <w:endnote w:type="separator" w:id="-1">
     <w:p>
       <w:pPr>
@@ -1044,8 +1156,22 @@
 </w:endnotes>
 </file>
 
+<file path=word/footer1.xml><?xml version="1.0" encoding="utf-8"?>
+<w:ftr xmlns:ve="http://schemas.openxmlformats.org/markup-compatibility/2006" xmlns:o="urn:schemas-microsoft-com:office:office" xmlns:r="http://schemas.openxmlformats.org/officeDocument/2006/relationships" xmlns:m="http://schemas.openxmlformats.org/officeDocument/2006/math" xmlns:v="urn:schemas-microsoft-com:vml" xmlns:wp="http://schemas.openxmlformats.org/drawingml/2006/wordprocessingDrawing" xmlns:w10="urn:schemas-microsoft-com:office:word" xmlns:w="http://schemas.openxmlformats.org/wordprocessingml/2006/main" xmlns:wne="http://schemas.microsoft.com/office/word/2006/wordml">
+  <w:p>
+    <w:pPr>
+      <w:pStyle w:val="Voettekst"/>
+      <w:jc w:val="right"/>
+    </w:pPr>
+    <w:r>
+      <w:t>Datum: 30 november 2010</w:t>
+    </w:r>
+  </w:p>
+</w:ftr>
+</file>
+
 <file path=word/footnotes.xml><?xml version="1.0" encoding="utf-8"?>
-<w:footnotes xmlns:wpc="http://schemas.microsoft.com/office/word/2010/wordprocessingCanvas" xmlns:mc="http://schemas.openxmlformats.org/markup-compatibility/2006" xmlns:o="urn:schemas-microsoft-com:office:office" xmlns:r="http://schemas.openxmlformats.org/officeDocument/2006/relationships" xmlns:m="http://schemas.openxmlformats.org/officeDocument/2006/math" xmlns:v="urn:schemas-microsoft-com:vml" xmlns:wp14="http://schemas.microsoft.com/office/word/2010/wordprocessingDrawing" xmlns:wp="http://schemas.openxmlformats.org/drawingml/2006/wordprocessingDrawing" xmlns:w10="urn:schemas-microsoft-com:office:word" xmlns:w="http://schemas.openxmlformats.org/wordprocessingml/2006/main" xmlns:w14="http://schemas.microsoft.com/office/word/2010/wordml" xmlns:wpg="http://schemas.microsoft.com/office/word/2010/wordprocessingGroup" xmlns:wpi="http://schemas.microsoft.com/office/word/2010/wordprocessingInk" xmlns:wne="http://schemas.microsoft.com/office/word/2006/wordml" xmlns:wps="http://schemas.microsoft.com/office/word/2010/wordprocessingShape" mc:Ignorable="w14 wp14">
+<w:footnotes xmlns:ve="http://schemas.openxmlformats.org/markup-compatibility/2006" xmlns:o="urn:schemas-microsoft-com:office:office" xmlns:r="http://schemas.openxmlformats.org/officeDocument/2006/relationships" xmlns:m="http://schemas.openxmlformats.org/officeDocument/2006/math" xmlns:v="urn:schemas-microsoft-com:vml" xmlns:wp="http://schemas.openxmlformats.org/drawingml/2006/wordprocessingDrawing" xmlns:w10="urn:schemas-microsoft-com:office:word" xmlns:w="http://schemas.openxmlformats.org/wordprocessingml/2006/main" xmlns:wne="http://schemas.microsoft.com/office/word/2006/wordml">
   <w:footnote w:type="separator" w:id="-1">
     <w:p>
       <w:pPr>
@@ -1070,7 +1196,7 @@
 </file>
 
 <file path=word/numbering.xml><?xml version="1.0" encoding="utf-8"?>
-<w:numbering xmlns:wpc="http://schemas.microsoft.com/office/word/2010/wordprocessingCanvas" xmlns:mc="http://schemas.openxmlformats.org/markup-compatibility/2006" xmlns:o="urn:schemas-microsoft-com:office:office" xmlns:r="http://schemas.openxmlformats.org/officeDocument/2006/relationships" xmlns:m="http://schemas.openxmlformats.org/officeDocument/2006/math" xmlns:v="urn:schemas-microsoft-com:vml" xmlns:wp14="http://schemas.microsoft.com/office/word/2010/wordprocessingDrawing" xmlns:wp="http://schemas.openxmlformats.org/drawingml/2006/wordprocessingDrawing" xmlns:w10="urn:schemas-microsoft-com:office:word" xmlns:w="http://schemas.openxmlformats.org/wordprocessingml/2006/main" xmlns:w14="http://schemas.microsoft.com/office/word/2010/wordml" xmlns:wpg="http://schemas.microsoft.com/office/word/2010/wordprocessingGroup" xmlns:wpi="http://schemas.microsoft.com/office/word/2010/wordprocessingInk" xmlns:wne="http://schemas.microsoft.com/office/word/2006/wordml" xmlns:wps="http://schemas.microsoft.com/office/word/2010/wordprocessingShape" mc:Ignorable="w14 wp14">
+<w:numbering xmlns:ve="http://schemas.openxmlformats.org/markup-compatibility/2006" xmlns:o="urn:schemas-microsoft-com:office:office" xmlns:r="http://schemas.openxmlformats.org/officeDocument/2006/relationships" xmlns:m="http://schemas.openxmlformats.org/officeDocument/2006/math" xmlns:v="urn:schemas-microsoft-com:vml" xmlns:wp="http://schemas.openxmlformats.org/drawingml/2006/wordprocessingDrawing" xmlns:w10="urn:schemas-microsoft-com:office:word" xmlns:w="http://schemas.openxmlformats.org/wordprocessingml/2006/main" xmlns:wne="http://schemas.microsoft.com/office/word/2006/wordml">
   <w:abstractNum w:abstractNumId="0">
     <w:nsid w:val="01DB52B8"/>
     <w:multiLevelType w:val="hybridMultilevel"/>
@@ -2581,7 +2707,7 @@
 </file>
 
 <file path=word/styles.xml><?xml version="1.0" encoding="utf-8"?>
-<w:styles xmlns:mc="http://schemas.openxmlformats.org/markup-compatibility/2006" xmlns:r="http://schemas.openxmlformats.org/officeDocument/2006/relationships" xmlns:w="http://schemas.openxmlformats.org/wordprocessingml/2006/main" xmlns:w14="http://schemas.microsoft.com/office/word/2010/wordml" mc:Ignorable="w14">
+<w:styles xmlns:r="http://schemas.openxmlformats.org/officeDocument/2006/relationships" xmlns:w="http://schemas.openxmlformats.org/wordprocessingml/2006/main">
   <w:docDefaults>
     <w:rPrDefault>
       <w:rPr>
@@ -2799,6 +2925,7 @@
     <w:uiPriority w:val="99"/>
     <w:semiHidden/>
     <w:unhideWhenUsed/>
+    <w:qFormat/>
     <w:tblPr>
       <w:tblInd w:w="0" w:type="dxa"/>
       <w:tblCellMar>

</xml_diff>